<commit_message>
Añadidos errores en descenso de gradiente
</commit_message>
<xml_diff>
--- a/HW1/SebastianPedrosaGranados_GermanAlejoDominguez.docx
+++ b/HW1/SebastianPedrosaGranados_GermanAlejoDominguez.docx
@@ -24,7 +24,7 @@
             <mc:AlternateContent>
               <mc:Choice Requires="wpg">
                 <w:drawing>
-                  <wp:anchor distT="0" distB="0" distL="114300" distR="114300" simplePos="0" relativeHeight="251681792" behindDoc="0" locked="0" layoutInCell="1" allowOverlap="1" wp14:anchorId="7093B5D0" wp14:editId="6DB2E233">
+                  <wp:anchor distT="0" distB="0" distL="114300" distR="114300" simplePos="0" relativeHeight="251662336" behindDoc="0" locked="0" layoutInCell="1" allowOverlap="1" wp14:anchorId="7093B5D0" wp14:editId="6DB2E233">
                     <wp:simplePos x="0" y="0"/>
                     <wp:positionH relativeFrom="page">
                       <wp:align>center</wp:align>
@@ -271,7 +271,7 @@
               </mc:Choice>
               <mc:Fallback>
                 <w:pict>
-                  <v:group w14:anchorId="023D482E" id="Grupo 149" o:spid="_x0000_s1026" style="position:absolute;margin-left:0;margin-top:0;width:8in;height:95.7pt;z-index:251681792;mso-width-percent:941;mso-height-percent:121;mso-top-percent:23;mso-position-horizontal:center;mso-position-horizontal-relative:page;mso-position-vertical-relative:page;mso-width-percent:941;mso-height-percent:121;mso-top-percent:23" coordorigin="" coordsize="73152,12161" o:gfxdata="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">
+                  <v:group w14:anchorId="42976B82" id="Grupo 149" o:spid="_x0000_s1026" style="position:absolute;margin-left:0;margin-top:0;width:8in;height:95.7pt;z-index:251662336;mso-width-percent:941;mso-height-percent:121;mso-top-percent:23;mso-position-horizontal:center;mso-position-horizontal-relative:page;mso-position-vertical-relative:page;mso-width-percent:941;mso-height-percent:121;mso-top-percent:23" coordorigin="" coordsize="73152,12161" o:gfxdata="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">
                     <v:shape id="Rectángulo 51" o:spid="_x0000_s1027" style="position:absolute;width:73152;height:11303;visibility:visible;mso-wrap-style:square;v-text-anchor:middle" coordsize="7312660,1129665" o:gfxdata="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" path="m,l7312660,r,1129665l3619500,733425,,1091565,,xe" fillcolor="#4472c4 [3204]" stroked="f" strokeweight="1pt">
                       <v:stroke joinstyle="miter"/>
                       <v:path arrowok="t" o:connecttype="custom" o:connectlocs="0,0;7315200,0;7315200,1130373;3620757,733885;0,1092249;0,0" o:connectangles="0,0,0,0,0,0"/>
@@ -292,7 +292,7 @@
             <mc:AlternateContent>
               <mc:Choice Requires="wps">
                 <w:drawing>
-                  <wp:anchor distT="0" distB="0" distL="114300" distR="114300" simplePos="0" relativeHeight="251657216" behindDoc="0" locked="0" layoutInCell="1" allowOverlap="1" wp14:anchorId="029C9F44" wp14:editId="4D9693FF">
+                  <wp:anchor distT="0" distB="0" distL="114300" distR="114300" simplePos="0" relativeHeight="251660288" behindDoc="0" locked="0" layoutInCell="1" allowOverlap="1" wp14:anchorId="029C9F44" wp14:editId="4D9693FF">
                     <wp:simplePos x="0" y="0"/>
                     <wp:positionH relativeFrom="page">
                       <wp:align>center</wp:align>
@@ -361,6 +361,7 @@
                                   <w:dataBinding w:prefixMappings="xmlns:ns0='http://purl.org/dc/elements/1.1/' xmlns:ns1='http://schemas.openxmlformats.org/package/2006/metadata/core-properties' " w:xpath="/ns1:coreProperties[1]/ns0:creator[1]" w:storeItemID="{6C3C8BC8-F283-45AE-878A-BAB7291924A1}"/>
                                   <w:text/>
                                 </w:sdtPr>
+                                <w:sdtEndPr/>
                                 <w:sdtContent>
                                   <w:p>
                                     <w:pPr>
@@ -407,6 +408,7 @@
                                     <w:dataBinding w:prefixMappings="xmlns:ns0='http://schemas.microsoft.com/office/2006/coverPageProps' " w:xpath="/ns0:CoverPageProperties[1]/ns0:CompanyEmail[1]" w:storeItemID="{55AF091B-3C7A-41E3-B477-F2FDAA23CFDA}"/>
                                     <w:text/>
                                   </w:sdtPr>
+                                  <w:sdtEndPr/>
                                   <w:sdtContent>
                                     <w:r>
                                       <w:rPr>
@@ -445,7 +447,7 @@
                     <v:stroke joinstyle="miter"/>
                     <v:path gradientshapeok="t" o:connecttype="rect"/>
                   </v:shapetype>
-                  <v:shape id="Cuadro de texto 152" o:spid="_x0000_s1026" type="#_x0000_t202" style="position:absolute;margin-left:0;margin-top:0;width:8in;height:1in;z-index:251657216;visibility:visible;mso-wrap-style:square;mso-width-percent:941;mso-height-percent:92;mso-top-percent:818;mso-wrap-distance-left:9pt;mso-wrap-distance-top:0;mso-wrap-distance-right:9pt;mso-wrap-distance-bottom:0;mso-position-horizontal:center;mso-position-horizontal-relative:page;mso-position-vertical-relative:page;mso-width-percent:941;mso-height-percent:92;mso-top-percent:818;mso-width-relative:page;mso-height-relative:page;v-text-anchor:bottom" o:gfxdata="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" filled="f" stroked="f" strokeweight=".5pt">
+                  <v:shape id="Cuadro de texto 152" o:spid="_x0000_s1026" type="#_x0000_t202" style="position:absolute;margin-left:0;margin-top:0;width:8in;height:1in;z-index:251660288;visibility:visible;mso-wrap-style:square;mso-width-percent:941;mso-height-percent:92;mso-top-percent:818;mso-wrap-distance-left:9pt;mso-wrap-distance-top:0;mso-wrap-distance-right:9pt;mso-wrap-distance-bottom:0;mso-position-horizontal:center;mso-position-horizontal-relative:page;mso-position-vertical-relative:page;mso-width-percent:941;mso-height-percent:92;mso-top-percent:818;mso-width-relative:page;mso-height-relative:page;v-text-anchor:bottom" o:gfxdata="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" filled="f" stroked="f" strokeweight=".5pt">
                     <v:textbox inset="126pt,0,54pt,0">
                       <w:txbxContent>
                         <w:sdt>
@@ -461,6 +463,7 @@
                             <w:dataBinding w:prefixMappings="xmlns:ns0='http://purl.org/dc/elements/1.1/' xmlns:ns1='http://schemas.openxmlformats.org/package/2006/metadata/core-properties' " w:xpath="/ns1:coreProperties[1]/ns0:creator[1]" w:storeItemID="{6C3C8BC8-F283-45AE-878A-BAB7291924A1}"/>
                             <w:text/>
                           </w:sdtPr>
+                          <w:sdtEndPr/>
                           <w:sdtContent>
                             <w:p>
                               <w:pPr>
@@ -507,6 +510,7 @@
                               <w:dataBinding w:prefixMappings="xmlns:ns0='http://schemas.microsoft.com/office/2006/coverPageProps' " w:xpath="/ns0:CoverPageProperties[1]/ns0:CompanyEmail[1]" w:storeItemID="{55AF091B-3C7A-41E3-B477-F2FDAA23CFDA}"/>
                               <w:text/>
                             </w:sdtPr>
+                            <w:sdtEndPr/>
                             <w:sdtContent>
                               <w:r>
                                 <w:rPr>
@@ -534,7 +538,7 @@
             <mc:AlternateContent>
               <mc:Choice Requires="wps">
                 <w:drawing>
-                  <wp:anchor distT="0" distB="0" distL="114300" distR="114300" simplePos="0" relativeHeight="251669504" behindDoc="0" locked="0" layoutInCell="1" allowOverlap="1" wp14:anchorId="24B8827F" wp14:editId="5572F8FC">
+                  <wp:anchor distT="0" distB="0" distL="114300" distR="114300" simplePos="0" relativeHeight="251661312" behindDoc="0" locked="0" layoutInCell="1" allowOverlap="1" wp14:anchorId="24B8827F" wp14:editId="5572F8FC">
                     <wp:simplePos x="0" y="0"/>
                     <wp:positionH relativeFrom="page">
                       <wp:align>center</wp:align>
@@ -622,6 +626,7 @@
                                   <w:dataBinding w:prefixMappings="xmlns:ns0='http://schemas.microsoft.com/office/2006/coverPageProps' " w:xpath="/ns0:CoverPageProperties[1]/ns0:Abstract[1]" w:storeItemID="{55AF091B-3C7A-41E3-B477-F2FDAA23CFDA}"/>
                                   <w:text w:multiLine="1"/>
                                 </w:sdtPr>
+                                <w:sdtEndPr/>
                                 <w:sdtContent>
                                   <w:p>
                                     <w:pPr>
@@ -666,7 +671,7 @@
               </mc:Choice>
               <mc:Fallback>
                 <w:pict>
-                  <v:shape w14:anchorId="24B8827F" id="Cuadro de texto 153" o:spid="_x0000_s1027" type="#_x0000_t202" style="position:absolute;margin-left:0;margin-top:0;width:8in;height:79.5pt;z-index:251669504;visibility:visible;mso-wrap-style:square;mso-width-percent:941;mso-height-percent:100;mso-top-percent:700;mso-wrap-distance-left:9pt;mso-wrap-distance-top:0;mso-wrap-distance-right:9pt;mso-wrap-distance-bottom:0;mso-position-horizontal:center;mso-position-horizontal-relative:page;mso-position-vertical-relative:page;mso-width-percent:941;mso-height-percent:100;mso-top-percent:700;mso-width-relative:page;mso-height-relative:page;v-text-anchor:top" o:gfxdata="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" filled="f" stroked="f" strokeweight=".5pt">
+                  <v:shape w14:anchorId="24B8827F" id="Cuadro de texto 153" o:spid="_x0000_s1027" type="#_x0000_t202" style="position:absolute;margin-left:0;margin-top:0;width:8in;height:79.5pt;z-index:251661312;visibility:visible;mso-wrap-style:square;mso-width-percent:941;mso-height-percent:100;mso-top-percent:700;mso-wrap-distance-left:9pt;mso-wrap-distance-top:0;mso-wrap-distance-right:9pt;mso-wrap-distance-bottom:0;mso-position-horizontal:center;mso-position-horizontal-relative:page;mso-position-vertical-relative:page;mso-width-percent:941;mso-height-percent:100;mso-top-percent:700;mso-width-relative:page;mso-height-relative:page;v-text-anchor:top" o:gfxdata="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" filled="f" stroked="f" strokeweight=".5pt">
                     <v:textbox style="mso-fit-shape-to-text:t" inset="126pt,0,54pt,0">
                       <w:txbxContent>
                         <w:p>
@@ -701,6 +706,7 @@
                             <w:dataBinding w:prefixMappings="xmlns:ns0='http://schemas.microsoft.com/office/2006/coverPageProps' " w:xpath="/ns0:CoverPageProperties[1]/ns0:Abstract[1]" w:storeItemID="{55AF091B-3C7A-41E3-B477-F2FDAA23CFDA}"/>
                             <w:text w:multiLine="1"/>
                           </w:sdtPr>
+                          <w:sdtEndPr/>
                           <w:sdtContent>
                             <w:p>
                               <w:pPr>
@@ -738,7 +744,7 @@
             <mc:AlternateContent>
               <mc:Choice Requires="wps">
                 <w:drawing>
-                  <wp:anchor distT="0" distB="0" distL="114300" distR="114300" simplePos="0" relativeHeight="251644928" behindDoc="0" locked="0" layoutInCell="1" allowOverlap="1" wp14:anchorId="36C6B3E3" wp14:editId="7FEFEB38">
+                  <wp:anchor distT="0" distB="0" distL="114300" distR="114300" simplePos="0" relativeHeight="251659264" behindDoc="0" locked="0" layoutInCell="1" allowOverlap="1" wp14:anchorId="36C6B3E3" wp14:editId="7FEFEB38">
                     <wp:simplePos x="0" y="0"/>
                     <wp:positionH relativeFrom="page">
                       <wp:align>center</wp:align>
@@ -848,6 +854,7 @@
                                   <w:dataBinding w:prefixMappings="xmlns:ns0='http://purl.org/dc/elements/1.1/' xmlns:ns1='http://schemas.openxmlformats.org/package/2006/metadata/core-properties' " w:xpath="/ns1:coreProperties[1]/ns0:subject[1]" w:storeItemID="{6C3C8BC8-F283-45AE-878A-BAB7291924A1}"/>
                                   <w:text/>
                                 </w:sdtPr>
+                                <w:sdtEndPr/>
                                 <w:sdtContent>
                                   <w:p>
                                     <w:pPr>
@@ -892,7 +899,7 @@
               </mc:Choice>
               <mc:Fallback>
                 <w:pict>
-                  <v:shape w14:anchorId="36C6B3E3" id="Cuadro de texto 154" o:spid="_x0000_s1028" type="#_x0000_t202" style="position:absolute;margin-left:0;margin-top:0;width:8in;height:286.5pt;z-index:251644928;visibility:visible;mso-wrap-style:square;mso-width-percent:941;mso-height-percent:363;mso-top-percent:300;mso-wrap-distance-left:9pt;mso-wrap-distance-top:0;mso-wrap-distance-right:9pt;mso-wrap-distance-bottom:0;mso-position-horizontal:center;mso-position-horizontal-relative:page;mso-position-vertical-relative:page;mso-width-percent:941;mso-height-percent:363;mso-top-percent:300;mso-width-relative:page;mso-height-relative:page;v-text-anchor:bottom" o:gfxdata="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" filled="f" stroked="f" strokeweight=".5pt">
+                  <v:shape w14:anchorId="36C6B3E3" id="Cuadro de texto 154" o:spid="_x0000_s1028" type="#_x0000_t202" style="position:absolute;margin-left:0;margin-top:0;width:8in;height:286.5pt;z-index:251659264;visibility:visible;mso-wrap-style:square;mso-width-percent:941;mso-height-percent:363;mso-top-percent:300;mso-wrap-distance-left:9pt;mso-wrap-distance-top:0;mso-wrap-distance-right:9pt;mso-wrap-distance-bottom:0;mso-position-horizontal:center;mso-position-horizontal-relative:page;mso-position-vertical-relative:page;mso-width-percent:941;mso-height-percent:363;mso-top-percent:300;mso-width-relative:page;mso-height-relative:page;v-text-anchor:bottom" o:gfxdata="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" filled="f" stroked="f" strokeweight=".5pt">
                     <v:textbox inset="126pt,0,54pt,0">
                       <w:txbxContent>
                         <w:p>
@@ -949,6 +956,7 @@
                             <w:dataBinding w:prefixMappings="xmlns:ns0='http://purl.org/dc/elements/1.1/' xmlns:ns1='http://schemas.openxmlformats.org/package/2006/metadata/core-properties' " w:xpath="/ns1:coreProperties[1]/ns0:subject[1]" w:storeItemID="{6C3C8BC8-F283-45AE-878A-BAB7291924A1}"/>
                             <w:text/>
                           </w:sdtPr>
+                          <w:sdtEndPr/>
                           <w:sdtContent>
                             <w:p>
                               <w:pPr>
@@ -993,6 +1001,13 @@
         </w:p>
         <w:sdt>
           <w:sdtPr>
+            <w:rPr>
+              <w:rFonts w:asciiTheme="minorHAnsi" w:eastAsiaTheme="minorHAnsi" w:hAnsiTheme="minorHAnsi" w:cstheme="minorBidi"/>
+              <w:color w:val="auto"/>
+              <w:sz w:val="22"/>
+              <w:szCs w:val="22"/>
+              <w:lang w:eastAsia="en-US"/>
+            </w:rPr>
             <w:id w:val="1025826381"/>
             <w:docPartObj>
               <w:docPartGallery w:val="Table of Contents"/>
@@ -1001,13 +1016,8 @@
           </w:sdtPr>
           <w:sdtEndPr>
             <w:rPr>
-              <w:rFonts w:asciiTheme="minorHAnsi" w:eastAsiaTheme="minorHAnsi" w:hAnsiTheme="minorHAnsi" w:cstheme="minorBidi"/>
               <w:b/>
               <w:bCs/>
-              <w:color w:val="auto"/>
-              <w:sz w:val="22"/>
-              <w:szCs w:val="22"/>
-              <w:lang w:eastAsia="en-US"/>
             </w:rPr>
           </w:sdtEndPr>
           <w:sdtContent>
@@ -2142,10 +2152,7 @@
     <w:p/>
     <w:p>
       <w:r>
-        <w:t xml:space="preserve">En el primer caso podemos observar el siguiente error tras calcular las thetas oportunas: </w:t>
-      </w:r>
-      <w:r>
-        <w:t>0.48020</w:t>
+        <w:t>En el primer caso podemos observar el siguiente error tras calcular las thetas oportunas: 0.48020</w:t>
       </w:r>
     </w:p>
     <w:p>
@@ -2575,10 +2582,7 @@
     <w:p/>
     <w:p>
       <w:r>
-        <w:t xml:space="preserve">Los mejores resultados nos los dan los atributos 1, 7, 6, 8 y 3, con estos creamos un subconjunto y realizamos una regresión multivariable de la que obtenemos el error: </w:t>
-      </w:r>
-      <w:r>
-        <w:t>5.3180</w:t>
+        <w:t>Los mejores resultados nos los dan los atributos 1, 7, 6, 8 y 3, con estos creamos un subconjunto y realizamos una regresión multivariable de la que obtenemos el error: 5.3180</w:t>
       </w:r>
     </w:p>
     <w:p>
@@ -2606,22 +2610,7 @@
       <w:bookmarkStart w:id="4" w:name="_Toc54177968"/>
       <w:r>
         <w:lastRenderedPageBreak/>
-        <w:t xml:space="preserve">2.2. </w:t>
-      </w:r>
-      <w:r>
-        <w:t xml:space="preserve">Empleando </w:t>
-      </w:r>
-      <w:r>
-        <w:t>30% del conjunto</w:t>
-      </w:r>
-      <w:r>
-        <w:t xml:space="preserve"> como test y</w:t>
-      </w:r>
-      <w:r>
-        <w:t xml:space="preserve"> el 70% como</w:t>
-      </w:r>
-      <w:r>
-        <w:t xml:space="preserve"> training</w:t>
+        <w:t>2.2. Empleando 30% del conjunto como test y el 70% como training</w:t>
       </w:r>
       <w:bookmarkEnd w:id="4"/>
     </w:p>
@@ -3098,6 +3087,7 @@
       </w:pPr>
       <w:bookmarkStart w:id="6" w:name="_Toc54177970"/>
       <w:r>
+        <w:lastRenderedPageBreak/>
         <w:t>2.3. Conclusión general</w:t>
       </w:r>
       <w:bookmarkEnd w:id="6"/>
@@ -3379,10 +3369,10 @@
           <w:noProof/>
         </w:rPr>
         <w:drawing>
-          <wp:inline distT="0" distB="0" distL="0" distR="0" wp14:anchorId="16C2A0AD" wp14:editId="323EF364">
-            <wp:extent cx="4539428" cy="2501917"/>
-            <wp:effectExtent l="0" t="0" r="0" b="0"/>
-            <wp:docPr id="1" name="Imagen 1" descr="Gráfico, Gráfico de líneas&#10;&#10;Descripción generada automáticamente"/>
+          <wp:inline distT="0" distB="0" distL="0" distR="0" wp14:anchorId="785C15F7" wp14:editId="460FC213">
+            <wp:extent cx="4513729" cy="2546138"/>
+            <wp:effectExtent l="0" t="0" r="1270" b="6985"/>
+            <wp:docPr id="3" name="Imagen 3" descr="Gráfico, Gráfico de líneas&#10;&#10;Descripción generada automáticamente"/>
             <wp:cNvGraphicFramePr>
               <a:graphicFrameLocks xmlns:a="http://schemas.openxmlformats.org/drawingml/2006/main" noChangeAspect="1"/>
             </wp:cNvGraphicFramePr>
@@ -3390,7 +3380,7 @@
               <a:graphicData uri="http://schemas.openxmlformats.org/drawingml/2006/picture">
                 <pic:pic xmlns:pic="http://schemas.openxmlformats.org/drawingml/2006/picture">
                   <pic:nvPicPr>
-                    <pic:cNvPr id="1" name="Imagen 1" descr="Gráfico, Gráfico de líneas&#10;&#10;Descripción generada automáticamente"/>
+                    <pic:cNvPr id="3" name="Imagen 3" descr="Gráfico, Gráfico de líneas&#10;&#10;Descripción generada automáticamente"/>
                     <pic:cNvPicPr/>
                   </pic:nvPicPr>
                   <pic:blipFill>
@@ -3408,7 +3398,7 @@
                   <pic:spPr>
                     <a:xfrm>
                       <a:off x="0" y="0"/>
-                      <a:ext cx="4539428" cy="2501917"/>
+                      <a:ext cx="4531674" cy="2556261"/>
                     </a:xfrm>
                     <a:prstGeom prst="rect">
                       <a:avLst/>
@@ -3429,14 +3419,27 @@
       <w:r>
         <w:t xml:space="preserve">Ilustración </w:t>
       </w:r>
-      <w:fldSimple w:instr=" SEQ Ilustración \* ARABIC ">
-        <w:r>
-          <w:rPr>
-            <w:noProof/>
-          </w:rPr>
-          <w:t>1</w:t>
-        </w:r>
-      </w:fldSimple>
+      <w:r>
+        <w:fldChar w:fldCharType="begin"/>
+      </w:r>
+      <w:r>
+        <w:instrText xml:space="preserve"> SEQ Ilustración \* ARABIC </w:instrText>
+      </w:r>
+      <w:r>
+        <w:fldChar w:fldCharType="separate"/>
+      </w:r>
+      <w:r>
+        <w:rPr>
+          <w:noProof/>
+        </w:rPr>
+        <w:t>1</w:t>
+      </w:r>
+      <w:r>
+        <w:rPr>
+          <w:noProof/>
+        </w:rPr>
+        <w:fldChar w:fldCharType="end"/>
+      </w:r>
       <w:r>
         <w:t xml:space="preserve"> Gráfica descenso de gradiente conjunto completo</w:t>
       </w:r>
@@ -3444,10 +3447,23 @@
     <w:p/>
     <w:p>
       <w:r>
-        <w:t>En esta gráfica podemos observar como con un parámetro Alpha de 0.03 y 1000 iteraciones el algoritmo es capaz de encontrar el mínimo global para las thetas del modelo.</w:t>
-      </w:r>
-    </w:p>
-    <w:p/>
+        <w:t xml:space="preserve">En esta gráfica podemos observar como con un parámetro Alpha de 0.03 y </w:t>
+      </w:r>
+      <w:r>
+        <w:t>200</w:t>
+      </w:r>
+      <w:r>
+        <w:t xml:space="preserve"> iteraciones el algoritmo es capaz de encontrar el mínimo global para las thetas del modelo.</w:t>
+      </w:r>
+    </w:p>
+    <w:p>
+      <w:r>
+        <w:t xml:space="preserve">En este caso tenemos un error de </w:t>
+      </w:r>
+      <w:r>
+        <w:t>5.7833</w:t>
+      </w:r>
+    </w:p>
     <w:p>
       <w:pPr>
         <w:pStyle w:val="Ttulo2"/>
@@ -3475,6 +3491,7 @@
     <w:p/>
     <w:p>
       <w:r>
+        <w:lastRenderedPageBreak/>
         <w:t>Una vez construyamos el modelo podremos obtener la siguiente gráfica:</w:t>
       </w:r>
     </w:p>
@@ -3538,14 +3555,27 @@
       <w:r>
         <w:t xml:space="preserve">Ilustración </w:t>
       </w:r>
-      <w:fldSimple w:instr=" SEQ Ilustración \* ARABIC ">
-        <w:r>
-          <w:rPr>
-            <w:noProof/>
-          </w:rPr>
-          <w:t>2</w:t>
-        </w:r>
-      </w:fldSimple>
+      <w:r>
+        <w:fldChar w:fldCharType="begin"/>
+      </w:r>
+      <w:r>
+        <w:instrText xml:space="preserve"> SEQ Ilustración \* ARABIC </w:instrText>
+      </w:r>
+      <w:r>
+        <w:fldChar w:fldCharType="separate"/>
+      </w:r>
+      <w:r>
+        <w:rPr>
+          <w:noProof/>
+        </w:rPr>
+        <w:t>2</w:t>
+      </w:r>
+      <w:r>
+        <w:rPr>
+          <w:noProof/>
+        </w:rPr>
+        <w:fldChar w:fldCharType="end"/>
+      </w:r>
       <w:r>
         <w:t xml:space="preserve"> Descenso del gradiente con los 5 mejores atributos</w:t>
       </w:r>
@@ -3554,6 +3584,17 @@
     <w:p>
       <w:r>
         <w:t>En esta gráfica podemos observar como en este caso el óptimo se encuentra de forma más rápida, en menos de 200 iteraciones el algoritmo se estanca hallando un mínimo global con un parámetro Alpha de 0.3, lo que supone una velocidad de aprendizaje bastante elevada.</w:t>
+      </w:r>
+    </w:p>
+    <w:p>
+      <w:r>
+        <w:t xml:space="preserve">En este segundo caso el error obtenido es de </w:t>
+      </w:r>
+      <w:r>
+        <w:t>8.5838</w:t>
+      </w:r>
+      <w:r>
+        <w:t xml:space="preserve"> al realizar la predicción.</w:t>
       </w:r>
     </w:p>
     <w:sectPr>
@@ -3986,6 +4027,7 @@
     <w:lsdException w:name="HTML Sample" w:semiHidden="1" w:unhideWhenUsed="1"/>
     <w:lsdException w:name="HTML Typewriter" w:semiHidden="1" w:unhideWhenUsed="1"/>
     <w:lsdException w:name="HTML Variable" w:semiHidden="1" w:unhideWhenUsed="1"/>
+    <w:lsdException w:name="Normal Table" w:semiHidden="1" w:unhideWhenUsed="1"/>
     <w:lsdException w:name="annotation subject" w:semiHidden="1" w:unhideWhenUsed="1"/>
     <w:lsdException w:name="No List" w:semiHidden="1" w:unhideWhenUsed="1"/>
     <w:lsdException w:name="Outline List 1" w:semiHidden="1" w:unhideWhenUsed="1"/>
@@ -4032,8 +4074,10 @@
     <w:lsdException w:name="Table Subtle 2" w:semiHidden="1" w:unhideWhenUsed="1"/>
     <w:lsdException w:name="Table Web 1" w:semiHidden="1" w:unhideWhenUsed="1"/>
     <w:lsdException w:name="Table Web 2" w:semiHidden="1" w:unhideWhenUsed="1"/>
+    <w:lsdException w:name="Table Web 3" w:semiHidden="1" w:unhideWhenUsed="1"/>
     <w:lsdException w:name="Balloon Text" w:semiHidden="1" w:unhideWhenUsed="1"/>
     <w:lsdException w:name="Table Grid" w:uiPriority="39"/>
+    <w:lsdException w:name="Table Theme" w:semiHidden="1" w:unhideWhenUsed="1"/>
     <w:lsdException w:name="Placeholder Text" w:semiHidden="1"/>
     <w:lsdException w:name="No Spacing" w:uiPriority="1" w:qFormat="1"/>
     <w:lsdException w:name="Light Shading" w:uiPriority="60"/>
@@ -5130,12 +5174,7 @@
 </file>
 
 <file path=customXml/item3.xml><?xml version="1.0" encoding="utf-8"?>
-<?mso-contentType ?>
-<FormTemplates xmlns="http://schemas.microsoft.com/sharepoint/v3/contenttype/forms">
-  <Display>DocumentLibraryForm</Display>
-  <Edit>DocumentLibraryForm</Edit>
-  <New>DocumentLibraryForm</New>
-</FormTemplates>
+<b:Sources xmlns:b="http://schemas.openxmlformats.org/officeDocument/2006/bibliography" xmlns="http://schemas.openxmlformats.org/officeDocument/2006/bibliography" SelectedStyle="\APASixthEditionOfficeOnline.xsl" StyleName="APA" Version="6"/>
 </file>
 
 <file path=customXml/item4.xml><?xml version="1.0" encoding="utf-8"?>
@@ -5145,7 +5184,12 @@
 </file>
 
 <file path=customXml/item5.xml><?xml version="1.0" encoding="utf-8"?>
-<b:Sources xmlns:b="http://schemas.openxmlformats.org/officeDocument/2006/bibliography" xmlns="http://schemas.openxmlformats.org/officeDocument/2006/bibliography" SelectedStyle="\APASixthEditionOfficeOnline.xsl" StyleName="APA" Version="6"/>
+<?mso-contentType ?>
+<FormTemplates xmlns="http://schemas.microsoft.com/sharepoint/v3/contenttype/forms">
+  <Display>DocumentLibraryForm</Display>
+  <Edit>DocumentLibraryForm</Edit>
+  <New>DocumentLibraryForm</New>
+</FormTemplates>
 </file>
 
 <file path=customXml/itemProps1.xml><?xml version="1.0" encoding="utf-8"?>
@@ -5176,9 +5220,9 @@
 </file>
 
 <file path=customXml/itemProps3.xml><?xml version="1.0" encoding="utf-8"?>
-<ds:datastoreItem xmlns:ds="http://schemas.openxmlformats.org/officeDocument/2006/customXml" ds:itemID="{39ECA893-C97D-439C-9122-0F1393D4F5AD}">
+<ds:datastoreItem xmlns:ds="http://schemas.openxmlformats.org/officeDocument/2006/customXml" ds:itemID="{BFD0B18A-EA4D-4531-BC6D-300948B6718F}">
   <ds:schemaRefs>
-    <ds:schemaRef ds:uri="http://schemas.microsoft.com/sharepoint/v3/contenttype/forms"/>
+    <ds:schemaRef ds:uri="http://schemas.openxmlformats.org/officeDocument/2006/bibliography"/>
   </ds:schemaRefs>
 </ds:datastoreItem>
 </file>
@@ -5186,24 +5230,24 @@
 <file path=customXml/itemProps4.xml><?xml version="1.0" encoding="utf-8"?>
 <ds:datastoreItem xmlns:ds="http://schemas.openxmlformats.org/officeDocument/2006/customXml" ds:itemID="{ED1EC293-8BA8-43CB-86EC-7CFE90521191}">
   <ds:schemaRefs>
+    <ds:schemaRef ds:uri="http://schemas.microsoft.com/office/2006/metadata/properties"/>
     <ds:schemaRef ds:uri="8614c8be-5de8-4707-a903-ebdd8c007868"/>
     <ds:schemaRef ds:uri="http://schemas.microsoft.com/office/2006/documentManagement/types"/>
+    <ds:schemaRef ds:uri="http://purl.org/dc/elements/1.1/"/>
+    <ds:schemaRef ds:uri="http://schemas.openxmlformats.org/package/2006/metadata/core-properties"/>
+    <ds:schemaRef ds:uri="http://schemas.microsoft.com/office/infopath/2007/PartnerControls"/>
     <ds:schemaRef ds:uri="http://purl.org/dc/terms/"/>
-    <ds:schemaRef ds:uri="http://schemas.openxmlformats.org/package/2006/metadata/core-properties"/>
+    <ds:schemaRef ds:uri="http://purl.org/dc/dcmitype/"/>
     <ds:schemaRef ds:uri="99e01480-601a-412f-b3dc-da07bdec09e8"/>
-    <ds:schemaRef ds:uri="http://schemas.microsoft.com/office/2006/metadata/properties"/>
-    <ds:schemaRef ds:uri="http://purl.org/dc/dcmitype/"/>
-    <ds:schemaRef ds:uri="http://purl.org/dc/elements/1.1/"/>
-    <ds:schemaRef ds:uri="http://schemas.microsoft.com/office/infopath/2007/PartnerControls"/>
     <ds:schemaRef ds:uri="http://www.w3.org/XML/1998/namespace"/>
   </ds:schemaRefs>
 </ds:datastoreItem>
 </file>
 
 <file path=customXml/itemProps5.xml><?xml version="1.0" encoding="utf-8"?>
-<ds:datastoreItem xmlns:ds="http://schemas.openxmlformats.org/officeDocument/2006/customXml" ds:itemID="{094B9681-1085-4AEE-81A1-3992E2CC18F8}">
+<ds:datastoreItem xmlns:ds="http://schemas.openxmlformats.org/officeDocument/2006/customXml" ds:itemID="{39ECA893-C97D-439C-9122-0F1393D4F5AD}">
   <ds:schemaRefs>
-    <ds:schemaRef ds:uri="http://schemas.openxmlformats.org/officeDocument/2006/bibliography"/>
+    <ds:schemaRef ds:uri="http://schemas.microsoft.com/sharepoint/v3/contenttype/forms"/>
   </ds:schemaRefs>
 </ds:datastoreItem>
 </file>
</xml_diff>

<commit_message>
Eliminado error de los apartados de gradiente
</commit_message>
<xml_diff>
--- a/HW1/SebastianPedrosaGranados_GermanAlejoDominguez.docx
+++ b/HW1/SebastianPedrosaGranados_GermanAlejoDominguez.docx
@@ -271,7 +271,7 @@
               </mc:Choice>
               <mc:Fallback>
                 <w:pict>
-                  <v:group w14:anchorId="42976B82" id="Grupo 149" o:spid="_x0000_s1026" style="position:absolute;margin-left:0;margin-top:0;width:8in;height:95.7pt;z-index:251662336;mso-width-percent:941;mso-height-percent:121;mso-top-percent:23;mso-position-horizontal:center;mso-position-horizontal-relative:page;mso-position-vertical-relative:page;mso-width-percent:941;mso-height-percent:121;mso-top-percent:23" coordorigin="" coordsize="73152,12161" o:gfxdata="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">
+                  <v:group w14:anchorId="481CBC1F" id="Grupo 149" o:spid="_x0000_s1026" style="position:absolute;margin-left:0;margin-top:0;width:8in;height:95.7pt;z-index:251662336;mso-width-percent:941;mso-height-percent:121;mso-top-percent:23;mso-position-horizontal:center;mso-position-horizontal-relative:page;mso-position-vertical-relative:page;mso-width-percent:941;mso-height-percent:121;mso-top-percent:23" coordorigin="" coordsize="73152,12161" o:gfxdata="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">
                     <v:shape id="Rectángulo 51" o:spid="_x0000_s1027" style="position:absolute;width:73152;height:11303;visibility:visible;mso-wrap-style:square;v-text-anchor:middle" coordsize="7312660,1129665" o:gfxdata="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" path="m,l7312660,r,1129665l3619500,733425,,1091565,,xe" fillcolor="#4472c4 [3204]" stroked="f" strokeweight="1pt">
                       <v:stroke joinstyle="miter"/>
                       <v:path arrowok="t" o:connecttype="custom" o:connectlocs="0,0;7315200,0;7315200,1130373;3620757,733885;0,1092249;0,0" o:connectangles="0,0,0,0,0,0"/>
@@ -3456,14 +3456,7 @@
         <w:t xml:space="preserve"> iteraciones el algoritmo es capaz de encontrar el mínimo global para las thetas del modelo.</w:t>
       </w:r>
     </w:p>
-    <w:p>
-      <w:r>
-        <w:t xml:space="preserve">En este caso tenemos un error de </w:t>
-      </w:r>
-      <w:r>
-        <w:t>5.7833</w:t>
-      </w:r>
-    </w:p>
+    <w:p/>
     <w:p>
       <w:pPr>
         <w:pStyle w:val="Ttulo2"/>
@@ -3586,17 +3579,7 @@
         <w:t>En esta gráfica podemos observar como en este caso el óptimo se encuentra de forma más rápida, en menos de 200 iteraciones el algoritmo se estanca hallando un mínimo global con un parámetro Alpha de 0.3, lo que supone una velocidad de aprendizaje bastante elevada.</w:t>
       </w:r>
     </w:p>
-    <w:p>
-      <w:r>
-        <w:t xml:space="preserve">En este segundo caso el error obtenido es de </w:t>
-      </w:r>
-      <w:r>
-        <w:t>8.5838</w:t>
-      </w:r>
-      <w:r>
-        <w:t xml:space="preserve"> al realizar la predicción.</w:t>
-      </w:r>
-    </w:p>
+    <w:p/>
     <w:sectPr>
       <w:footerReference w:type="default" r:id="rId16"/>
       <w:pgSz w:w="11906" w:h="16838"/>
@@ -5230,16 +5213,16 @@
 <file path=customXml/itemProps4.xml><?xml version="1.0" encoding="utf-8"?>
 <ds:datastoreItem xmlns:ds="http://schemas.openxmlformats.org/officeDocument/2006/customXml" ds:itemID="{ED1EC293-8BA8-43CB-86EC-7CFE90521191}">
   <ds:schemaRefs>
-    <ds:schemaRef ds:uri="http://schemas.microsoft.com/office/2006/metadata/properties"/>
-    <ds:schemaRef ds:uri="8614c8be-5de8-4707-a903-ebdd8c007868"/>
-    <ds:schemaRef ds:uri="http://schemas.microsoft.com/office/2006/documentManagement/types"/>
+    <ds:schemaRef ds:uri="99e01480-601a-412f-b3dc-da07bdec09e8"/>
     <ds:schemaRef ds:uri="http://purl.org/dc/elements/1.1/"/>
     <ds:schemaRef ds:uri="http://schemas.openxmlformats.org/package/2006/metadata/core-properties"/>
+    <ds:schemaRef ds:uri="http://schemas.microsoft.com/office/2006/documentManagement/types"/>
+    <ds:schemaRef ds:uri="http://www.w3.org/XML/1998/namespace"/>
     <ds:schemaRef ds:uri="http://schemas.microsoft.com/office/infopath/2007/PartnerControls"/>
+    <ds:schemaRef ds:uri="8614c8be-5de8-4707-a903-ebdd8c007868"/>
+    <ds:schemaRef ds:uri="http://schemas.microsoft.com/office/2006/metadata/properties"/>
+    <ds:schemaRef ds:uri="http://purl.org/dc/dcmitype/"/>
     <ds:schemaRef ds:uri="http://purl.org/dc/terms/"/>
-    <ds:schemaRef ds:uri="http://purl.org/dc/dcmitype/"/>
-    <ds:schemaRef ds:uri="99e01480-601a-412f-b3dc-da07bdec09e8"/>
-    <ds:schemaRef ds:uri="http://www.w3.org/XML/1998/namespace"/>
   </ds:schemaRefs>
 </ds:datastoreItem>
 </file>

</xml_diff>